<commit_message>
5 uat scripts completed. Signing off.
</commit_message>
<xml_diff>
--- a/uat/UAT Test Script02.docx
+++ b/uat/UAT Test Script02.docx
@@ -124,7 +124,6 @@
                 <w:b/>
               </w:rPr>
             </w:pPr>
-            <w:bookmarkStart w:id="0" w:name="_GoBack" w:colFirst="1" w:colLast="1"/>
             <w:r>
               <w:rPr>
                 <w:b/>
@@ -190,7 +189,6 @@
           </w:p>
         </w:tc>
       </w:tr>
-      <w:bookmarkEnd w:id="0"/>
       <w:tr>
         <w:trPr>
           <w:cantSplit/>
@@ -244,7 +242,6 @@
               </w:rPr>
             </w:pPr>
             <w:proofErr w:type="spellStart"/>
-            <w:proofErr w:type="gramStart"/>
             <w:r>
               <w:rPr>
                 <w:rFonts w:ascii="Consolas" w:hAnsi="Consolas" w:cs="Consolas"/>
@@ -255,16 +252,9 @@
               </w:rPr>
               <w:t>loanLimitMemberCardSwipe</w:t>
             </w:r>
+            <w:bookmarkStart w:id="0" w:name="_GoBack"/>
+            <w:bookmarkEnd w:id="0"/>
             <w:proofErr w:type="spellEnd"/>
-            <w:proofErr w:type="gramEnd"/>
-            <w:r>
-              <w:rPr>
-                <w:rFonts w:ascii="Consolas" w:hAnsi="Consolas" w:cs="Consolas"/>
-                <w:sz w:val="20"/>
-                <w:lang w:val="en-AU" w:eastAsia="en-AU"/>
-              </w:rPr>
-              <w:t xml:space="preserve"> </w:t>
-            </w:r>
             <w:r>
               <w:rPr>
                 <w:rFonts w:ascii="Consolas" w:hAnsi="Consolas" w:cs="Consolas"/>
@@ -919,13 +909,7 @@
               <w:rPr>
                 <w:sz w:val="24"/>
               </w:rPr>
-              <w:t xml:space="preserve">Borrow state = </w:t>
-            </w:r>
-            <w:r>
-              <w:rPr>
-                <w:sz w:val="24"/>
-              </w:rPr>
-              <w:t>initialized</w:t>
+              <w:t>Borrow state = initialized</w:t>
             </w:r>
           </w:p>
         </w:tc>
@@ -1029,13 +1013,7 @@
               <w:rPr>
                 <w:sz w:val="24"/>
               </w:rPr>
-              <w:t xml:space="preserve">Borrow state = </w:t>
-            </w:r>
-            <w:r>
-              <w:rPr>
-                <w:sz w:val="24"/>
-              </w:rPr>
-              <w:t>restricted</w:t>
+              <w:t>Borrow state = restricted</w:t>
             </w:r>
           </w:p>
         </w:tc>
@@ -6257,7 +6235,7 @@
   <a:extraClrSchemeLst/>
   <a:extLst>
     <a:ext uri="{05A4C25C-085E-4340-85A3-A5531E510DB2}">
-      <thm15:themeFamily xmlns:thm15="http://schemas.microsoft.com/office/thememl/2012/main" xmlns="" name="Office Theme" id="{62F939B6-93AF-4DB8-9C6B-D6C7DFDC589F}" vid="{4A3C46E8-61CC-4603-A589-7422A47A8E4A}"/>
+      <thm15:themeFamily xmlns="" xmlns:thm15="http://schemas.microsoft.com/office/thememl/2012/main" name="Office Theme" id="{62F939B6-93AF-4DB8-9C6B-D6C7DFDC589F}" vid="{4A3C46E8-61CC-4603-A589-7422A47A8E4A}"/>
     </a:ext>
   </a:extLst>
 </a:theme>

</xml_diff>